<commit_message>
Chỉnh sửa goals và techniques
</commit_message>
<xml_diff>
--- a/Project proposal - Nhóm 8 - 45K22.1 - version 1.0.docx
+++ b/Project proposal - Nhóm 8 - 45K22.1 - version 1.0.docx
@@ -1818,6 +1818,8 @@
               </w:rPr>
               <w:t>Role</w:t>
             </w:r>
+            <w:bookmarkStart w:id="0" w:name="_GoBack"/>
+            <w:bookmarkEnd w:id="0"/>
           </w:p>
         </w:tc>
         <w:tc>
@@ -2474,6 +2476,7 @@
                 <w:right w:val="nil"/>
                 <w:between w:val="nil"/>
               </w:pBdr>
+              <w:jc w:val="center"/>
               <w:rPr>
                 <w:rFonts w:ascii="Times New Roman" w:eastAsia="Times New Roman" w:hAnsi="Times New Roman" w:cs="Times New Roman"/>
                 <w:b/>
@@ -2912,15 +2915,7 @@
           <w:sz w:val="24"/>
           <w:szCs w:val="24"/>
         </w:rPr>
-        <w:t xml:space="preserve">Cuộc sống hiện đại ngày càng bận rộn khiến cho nhu cầu tìm người giúp việc để phụ giúp dọn dẹp nhà cửa ngày càng tăng. Tuy nhiên không phải gia đình nào cũng đủ điều kiện để thuê một người giúp việc toàn thời gian hoặc đôi khi họ không thích có thêm người </w:t>
-      </w:r>
-      <w:r>
-        <w:rPr>
-          <w:rFonts w:ascii="Times New Roman" w:eastAsia="Times New Roman" w:hAnsi="Times New Roman" w:cs="Times New Roman"/>
-          <w:sz w:val="24"/>
-          <w:szCs w:val="24"/>
-        </w:rPr>
-        <w:t>lạ sống cùng trong gia đình. Chính vì vậy giúp việc theo giờ là một phương pháp tối ưu nhất, nó đảm bảo được tính riêng tư, sự tiện lợi và đảm bảo về cả tài sản cho chủ nhà.</w:t>
+        <w:t>Cuộc sống hiện đại ngày càng bận rộn khiến cho nhu cầu tìm người giúp việc để phụ giúp dọn dẹp nhà cửa ngày càng tăng. Tuy nhiên không phải gia đình nào cũng đủ điều kiện để thuê một người giúp việc toàn thời gian hoặc đôi khi họ không thích có thêm người lạ sống cùng trong gia đình. Chính vì vậy giúp việc theo giờ là một phương pháp tối ưu nhất, nó đảm bảo được tính riêng tư, sự tiện lợi và đảm bảo về cả tài sản cho chủ nhà.</w:t>
       </w:r>
     </w:p>
     <w:p>
@@ -2964,15 +2959,7 @@
           <w:sz w:val="24"/>
           <w:szCs w:val="24"/>
         </w:rPr>
-        <w:t>Công việc thuê người giúp việc chưa có nhiều và vẫn chưa được phát triể</w:t>
-      </w:r>
-      <w:r>
-        <w:rPr>
-          <w:rFonts w:ascii="Times New Roman" w:eastAsia="Times New Roman" w:hAnsi="Times New Roman" w:cs="Times New Roman"/>
-          <w:sz w:val="24"/>
-          <w:szCs w:val="24"/>
-        </w:rPr>
-        <w:t>n mạnh  trên nền tảng công nghệ.</w:t>
+        <w:t>Công việc thuê người giúp việc chưa có nhiều và vẫn chưa được phát triển mạnh  trên nền tảng công nghệ.</w:t>
       </w:r>
     </w:p>
     <w:p>
@@ -3016,15 +3003,7 @@
           <w:sz w:val="24"/>
           <w:szCs w:val="24"/>
         </w:rPr>
-        <w:t>Hiện nay đã có những website thuê người giúp việc nhưng lại chưa có tính năng đánh giá</w:t>
-      </w:r>
-      <w:r>
-        <w:rPr>
-          <w:rFonts w:ascii="Times New Roman" w:eastAsia="Times New Roman" w:hAnsi="Times New Roman" w:cs="Times New Roman"/>
-          <w:sz w:val="24"/>
-          <w:szCs w:val="24"/>
-        </w:rPr>
-        <w:t xml:space="preserve"> công việc người giúp việc.</w:t>
+        <w:t>Hiện nay đã có những website thuê người giúp việc nhưng lại chưa có tính năng đánh giá công việc người giúp việc.</w:t>
       </w:r>
     </w:p>
     <w:p>
@@ -3111,15 +3090,7 @@
           <w:sz w:val="24"/>
           <w:szCs w:val="24"/>
         </w:rPr>
-        <w:t>Giải pháp mà nhóm mang đến là tạo ra một website tên CHƯA BIẾT mang đến cho khách hàng nhiều</w:t>
-      </w:r>
-      <w:r>
-        <w:rPr>
-          <w:rFonts w:ascii="Times New Roman" w:eastAsia="Times New Roman" w:hAnsi="Times New Roman" w:cs="Times New Roman"/>
-          <w:sz w:val="24"/>
-          <w:szCs w:val="24"/>
-        </w:rPr>
-        <w:t xml:space="preserve"> lựa chọn về những người có thể giúp đỡ mình trong việc dọn dẹp nhà cửa ( nấu ăn, giặt dũ, lau dọn,...) phù hợp với nhu cầu của từng gia đình ( dựa trên địa vị, tài chính, phong tục,..)</w:t>
+        <w:t>Giải pháp mà nhóm mang đến là tạo ra một website tên CHƯA BIẾT mang đến cho khách hàng nhiều lựa chọn về những người có thể giúp đỡ mình trong việc dọn dẹp nhà cửa ( nấu ăn, giặt dũ, lau dọn,...) phù hợp với nhu cầu của từng gia đình ( dựa trên địa vị, tài chính, phong tục,..)</w:t>
       </w:r>
     </w:p>
     <w:p>
@@ -3140,15 +3111,7 @@
           <w:sz w:val="24"/>
           <w:szCs w:val="24"/>
         </w:rPr>
-        <w:t xml:space="preserve">Trang web là giải pháp mở rộng cho cách liên kết giữa người giúp việc </w:t>
-      </w:r>
-      <w:r>
-        <w:rPr>
-          <w:rFonts w:ascii="Times New Roman" w:eastAsia="Times New Roman" w:hAnsi="Times New Roman" w:cs="Times New Roman"/>
-          <w:sz w:val="24"/>
-          <w:szCs w:val="24"/>
-        </w:rPr>
-        <w:t>truyền thống với khách hàng giúp hai bên có thể tiết kiệm được thời gian thông qua việc đặt lịch trước trên trang web</w:t>
+        <w:t>Trang web là giải pháp mở rộng cho cách liên kết giữa người giúp việc truyền thống với khách hàng giúp hai bên có thể tiết kiệm được thời gian thông qua việc đặt lịch trước trên trang web</w:t>
       </w:r>
     </w:p>
     <w:p>
@@ -3175,9 +3138,10 @@
     </w:p>
     <w:p>
       <w:pPr>
+        <w:pStyle w:val="ListParagraph"/>
         <w:numPr>
           <w:ilvl w:val="0"/>
-          <w:numId w:val="7"/>
+          <w:numId w:val="19"/>
         </w:numPr>
         <w:spacing w:after="0"/>
         <w:rPr>
@@ -3192,22 +3156,158 @@
           <w:sz w:val="24"/>
           <w:szCs w:val="24"/>
         </w:rPr>
-        <w:t>Tạo ra một website giúp những người có nhu cầu tìm người giúp việc nhanh chóng, dễ dàng hơn. Tạo công ăn việc làm cho những người c</w:t>
-      </w:r>
-      <w:r>
-        <w:rPr>
-          <w:rFonts w:ascii="Times New Roman" w:eastAsia="Times New Roman" w:hAnsi="Times New Roman" w:cs="Times New Roman"/>
-          <w:sz w:val="24"/>
-          <w:szCs w:val="24"/>
-        </w:rPr>
-        <w:t>ó nhu cầu kiếm thêm thu nhập.</w:t>
+        <w:t>Đối với ứng viên giúp việc:</w:t>
       </w:r>
     </w:p>
     <w:p>
       <w:pPr>
+        <w:pStyle w:val="ListParagraph"/>
         <w:numPr>
           <w:ilvl w:val="0"/>
-          <w:numId w:val="7"/>
+          <w:numId w:val="17"/>
+        </w:numPr>
+        <w:spacing w:after="0"/>
+        <w:rPr>
+          <w:rFonts w:ascii="Times New Roman" w:eastAsia="Times New Roman" w:hAnsi="Times New Roman" w:cs="Times New Roman"/>
+          <w:sz w:val="24"/>
+          <w:szCs w:val="24"/>
+        </w:rPr>
+      </w:pPr>
+      <w:r>
+        <w:rPr>
+          <w:rFonts w:ascii="Times New Roman" w:eastAsia="Times New Roman" w:hAnsi="Times New Roman" w:cs="Times New Roman"/>
+          <w:sz w:val="24"/>
+          <w:szCs w:val="24"/>
+        </w:rPr>
+        <w:t>Tạo ra một website giúp những người có nhu cầu tìm người giúp việc nhanh chóng, dễ dàng hơn. Tạo công ăn việc làm cho những người có nhu cầu kiếm thêm thu nhập.</w:t>
+      </w:r>
+    </w:p>
+    <w:p>
+      <w:pPr>
+        <w:numPr>
+          <w:ilvl w:val="0"/>
+          <w:numId w:val="17"/>
+        </w:numPr>
+        <w:rPr>
+          <w:rFonts w:ascii="Times New Roman" w:eastAsia="Times New Roman" w:hAnsi="Times New Roman" w:cs="Times New Roman"/>
+          <w:sz w:val="24"/>
+          <w:szCs w:val="24"/>
+        </w:rPr>
+      </w:pPr>
+      <w:r>
+        <w:rPr>
+          <w:rFonts w:ascii="Times New Roman" w:eastAsia="Times New Roman" w:hAnsi="Times New Roman" w:cs="Times New Roman"/>
+          <w:sz w:val="24"/>
+          <w:szCs w:val="24"/>
+        </w:rPr>
+        <w:lastRenderedPageBreak/>
+        <w:t>Cung cấp mục đăng ký thông tin người dùng đối với ứng viên giúp việc và mục đăng ký thời gian làm việc chi tiết, dễ hiểu. Cung cấp mục điều khoản dịch vụ khi ứng viên đăng ký thông tin người dùng.</w:t>
+      </w:r>
+    </w:p>
+    <w:p>
+      <w:pPr>
+        <w:pStyle w:val="ListParagraph"/>
+        <w:numPr>
+          <w:ilvl w:val="0"/>
+          <w:numId w:val="19"/>
+        </w:numPr>
+        <w:spacing w:after="0"/>
+        <w:rPr>
+          <w:rFonts w:ascii="Times New Roman" w:eastAsia="Times New Roman" w:hAnsi="Times New Roman" w:cs="Times New Roman"/>
+          <w:sz w:val="24"/>
+          <w:szCs w:val="24"/>
+        </w:rPr>
+      </w:pPr>
+      <w:r>
+        <w:rPr>
+          <w:rFonts w:ascii="Times New Roman" w:eastAsia="Times New Roman" w:hAnsi="Times New Roman" w:cs="Times New Roman"/>
+          <w:sz w:val="24"/>
+          <w:szCs w:val="24"/>
+        </w:rPr>
+        <w:t>Đối với khách hàng cần tìm người giúp việc:</w:t>
+      </w:r>
+    </w:p>
+    <w:p>
+      <w:pPr>
+        <w:pStyle w:val="ListParagraph"/>
+        <w:numPr>
+          <w:ilvl w:val="0"/>
+          <w:numId w:val="18"/>
+        </w:numPr>
+        <w:rPr>
+          <w:rFonts w:ascii="Times New Roman" w:eastAsia="Times New Roman" w:hAnsi="Times New Roman" w:cs="Times New Roman"/>
+          <w:sz w:val="24"/>
+          <w:szCs w:val="24"/>
+        </w:rPr>
+      </w:pPr>
+      <w:r>
+        <w:rPr>
+          <w:rFonts w:ascii="Times New Roman" w:eastAsia="Times New Roman" w:hAnsi="Times New Roman" w:cs="Times New Roman"/>
+          <w:sz w:val="24"/>
+          <w:szCs w:val="24"/>
+        </w:rPr>
+        <w:t>Cung cấp các công cụ tìm kiếm ứng viên giúp việc phù hợp với nhu cầu của khách hàng và mục profile từng ứng viên rõ ràng minh bạch. Hệ thống book lịch, mục chatbox giúp khách hàng được tư vấn để giải đáp thắc mắc, phần thanh toán có hỗ trợ thanh toán mua internet banking và gửi email xác nhận đến khách hàng. Cung cấp mục điều khoản dịch vụ khi khách hàng xác nhận thanh toán</w:t>
+      </w:r>
+      <w:r>
+        <w:rPr>
+          <w:rFonts w:ascii="Times New Roman" w:eastAsia="Times New Roman" w:hAnsi="Times New Roman" w:cs="Times New Roman"/>
+          <w:sz w:val="24"/>
+          <w:szCs w:val="24"/>
+        </w:rPr>
+        <w:t>.</w:t>
+      </w:r>
+    </w:p>
+    <w:p>
+      <w:pPr>
+        <w:pStyle w:val="ListParagraph"/>
+        <w:numPr>
+          <w:ilvl w:val="0"/>
+          <w:numId w:val="18"/>
+        </w:numPr>
+        <w:rPr>
+          <w:rFonts w:ascii="Times New Roman" w:eastAsia="Times New Roman" w:hAnsi="Times New Roman" w:cs="Times New Roman"/>
+          <w:sz w:val="24"/>
+          <w:szCs w:val="24"/>
+        </w:rPr>
+      </w:pPr>
+      <w:r>
+        <w:rPr>
+          <w:rFonts w:ascii="Times New Roman" w:eastAsia="Times New Roman" w:hAnsi="Times New Roman" w:cs="Times New Roman"/>
+          <w:sz w:val="24"/>
+          <w:szCs w:val="24"/>
+        </w:rPr>
+        <w:t>Giá cả được niêm yết rõ ràng không gây tình trạng chèn ép giá, minh bạch trong giá cả làm hài lòng khách hàng sử dụng dịch vụ.</w:t>
+      </w:r>
+    </w:p>
+    <w:p>
+      <w:pPr>
+        <w:pStyle w:val="ListParagraph"/>
+        <w:numPr>
+          <w:ilvl w:val="0"/>
+          <w:numId w:val="19"/>
+        </w:numPr>
+        <w:spacing w:after="0"/>
+        <w:rPr>
+          <w:rFonts w:ascii="Times New Roman" w:eastAsia="Times New Roman" w:hAnsi="Times New Roman" w:cs="Times New Roman"/>
+          <w:sz w:val="24"/>
+          <w:szCs w:val="24"/>
+        </w:rPr>
+      </w:pPr>
+      <w:r>
+        <w:rPr>
+          <w:rFonts w:ascii="Times New Roman" w:eastAsia="Times New Roman" w:hAnsi="Times New Roman" w:cs="Times New Roman"/>
+          <w:sz w:val="24"/>
+          <w:szCs w:val="24"/>
+        </w:rPr>
+        <w:t>Đối với doanh nghiệp:</w:t>
+      </w:r>
+    </w:p>
+    <w:p>
+      <w:pPr>
+        <w:pStyle w:val="ListParagraph"/>
+        <w:numPr>
+          <w:ilvl w:val="0"/>
+          <w:numId w:val="18"/>
         </w:numPr>
         <w:spacing w:after="0"/>
         <w:rPr>
@@ -3227,9 +3327,10 @@
     </w:p>
     <w:p>
       <w:pPr>
+        <w:pStyle w:val="ListParagraph"/>
         <w:numPr>
           <w:ilvl w:val="0"/>
-          <w:numId w:val="7"/>
+          <w:numId w:val="18"/>
         </w:numPr>
         <w:spacing w:after="0"/>
         <w:rPr>
@@ -3249,9 +3350,10 @@
     </w:p>
     <w:p>
       <w:pPr>
+        <w:pStyle w:val="ListParagraph"/>
         <w:numPr>
           <w:ilvl w:val="0"/>
-          <w:numId w:val="7"/>
+          <w:numId w:val="18"/>
         </w:numPr>
         <w:spacing w:after="0"/>
         <w:rPr>
@@ -3266,14 +3368,15 @@
           <w:sz w:val="24"/>
           <w:szCs w:val="24"/>
         </w:rPr>
-        <w:t xml:space="preserve">Tiết kiệm chi phí </w:t>
+        <w:t>Tiết kiệm chi phí đối với việc mở trung tâm tìm người giúp việc truyền thống</w:t>
       </w:r>
     </w:p>
     <w:p>
       <w:pPr>
+        <w:pStyle w:val="ListParagraph"/>
         <w:numPr>
           <w:ilvl w:val="0"/>
-          <w:numId w:val="7"/>
+          <w:numId w:val="18"/>
         </w:numPr>
         <w:rPr>
           <w:rFonts w:ascii="Times New Roman" w:eastAsia="Times New Roman" w:hAnsi="Times New Roman" w:cs="Times New Roman"/>
@@ -3287,7 +3390,28 @@
           <w:sz w:val="24"/>
           <w:szCs w:val="24"/>
         </w:rPr>
-        <w:t>Quảng bá</w:t>
+        <w:t>Giúp dễ dàng quảng bá dịch vụ tìm người giúp việc hơn.</w:t>
+      </w:r>
+    </w:p>
+    <w:p>
+      <w:pPr>
+        <w:numPr>
+          <w:ilvl w:val="0"/>
+          <w:numId w:val="18"/>
+        </w:numPr>
+        <w:rPr>
+          <w:rFonts w:ascii="Times New Roman" w:eastAsia="Times New Roman" w:hAnsi="Times New Roman" w:cs="Times New Roman"/>
+          <w:sz w:val="24"/>
+          <w:szCs w:val="24"/>
+        </w:rPr>
+      </w:pPr>
+      <w:r>
+        <w:rPr>
+          <w:rFonts w:ascii="Times New Roman" w:eastAsia="Times New Roman" w:hAnsi="Times New Roman" w:cs="Times New Roman"/>
+          <w:sz w:val="24"/>
+          <w:szCs w:val="24"/>
+        </w:rPr>
+        <w:t xml:space="preserve">Website thiết kế trình tự các bước đăng nhập, đặt lịch, thanh toán rõ ràng, dễ hiểu. Tương thích với trình duyệt điện thoại. </w:t>
       </w:r>
       <w:r>
         <w:rPr>
@@ -3295,7 +3419,73 @@
           <w:sz w:val="24"/>
           <w:szCs w:val="24"/>
         </w:rPr>
-        <w:t xml:space="preserve"> doanh nghiệp</w:t>
+        <w:t xml:space="preserve">Những điều trên sẽ giúp doanh nghiệp tạo được sự uy tín với khách hàng. </w:t>
+      </w:r>
+    </w:p>
+    <w:p>
+      <w:pPr>
+        <w:pStyle w:val="ListParagraph"/>
+        <w:numPr>
+          <w:ilvl w:val="0"/>
+          <w:numId w:val="18"/>
+        </w:numPr>
+        <w:rPr>
+          <w:rFonts w:ascii="Times New Roman" w:eastAsia="Times New Roman" w:hAnsi="Times New Roman" w:cs="Times New Roman"/>
+          <w:sz w:val="24"/>
+          <w:szCs w:val="24"/>
+        </w:rPr>
+      </w:pPr>
+      <w:r>
+        <w:rPr>
+          <w:rFonts w:ascii="Times New Roman" w:eastAsia="Times New Roman" w:hAnsi="Times New Roman" w:cs="Times New Roman"/>
+          <w:sz w:val="24"/>
+          <w:szCs w:val="24"/>
+        </w:rPr>
+        <w:t xml:space="preserve">Website thiết kế hiện đại, bắt mắt, tiện ích có thể hỗ trợ khách hàng 24/7 và nhận phản hồi từ khách hàng thuận tiện. </w:t>
+      </w:r>
+    </w:p>
+    <w:p>
+      <w:pPr>
+        <w:pStyle w:val="ListParagraph"/>
+        <w:numPr>
+          <w:ilvl w:val="0"/>
+          <w:numId w:val="18"/>
+        </w:numPr>
+        <w:rPr>
+          <w:rFonts w:ascii="Times New Roman" w:eastAsia="Times New Roman" w:hAnsi="Times New Roman" w:cs="Times New Roman"/>
+          <w:sz w:val="24"/>
+          <w:szCs w:val="24"/>
+        </w:rPr>
+      </w:pPr>
+      <w:r>
+        <w:rPr>
+          <w:rFonts w:ascii="Times New Roman" w:eastAsia="Times New Roman" w:hAnsi="Times New Roman" w:cs="Times New Roman"/>
+          <w:sz w:val="24"/>
+          <w:szCs w:val="24"/>
+        </w:rPr>
+        <w:t xml:space="preserve">Cung cấp những thông tin cần thiết, hữu ích đối với người dùng. </w:t>
+      </w:r>
+    </w:p>
+    <w:p>
+      <w:pPr>
+        <w:pStyle w:val="ListParagraph"/>
+        <w:numPr>
+          <w:ilvl w:val="0"/>
+          <w:numId w:val="18"/>
+        </w:numPr>
+        <w:rPr>
+          <w:rFonts w:ascii="Times New Roman" w:eastAsia="Times New Roman" w:hAnsi="Times New Roman" w:cs="Times New Roman"/>
+          <w:sz w:val="24"/>
+          <w:szCs w:val="24"/>
+        </w:rPr>
+      </w:pPr>
+      <w:r>
+        <w:rPr>
+          <w:rFonts w:ascii="Times New Roman" w:eastAsia="Times New Roman" w:hAnsi="Times New Roman" w:cs="Times New Roman"/>
+          <w:sz w:val="24"/>
+          <w:szCs w:val="24"/>
+        </w:rPr>
+        <w:t xml:space="preserve">Điều hướng rõ ràng, có thể dễ dàng thao tác, dễ sử dụng đối với những người giúp việc và người cần tìm người giúp việc. </w:t>
       </w:r>
     </w:p>
     <w:p>
@@ -3317,15 +3507,15 @@
           <w:sz w:val="24"/>
           <w:szCs w:val="24"/>
         </w:rPr>
-        <w:lastRenderedPageBreak/>
         <w:t xml:space="preserve">Techniques </w:t>
       </w:r>
     </w:p>
     <w:p>
       <w:pPr>
+        <w:pStyle w:val="ListParagraph"/>
         <w:numPr>
           <w:ilvl w:val="0"/>
-          <w:numId w:val="1"/>
+          <w:numId w:val="15"/>
         </w:numPr>
         <w:spacing w:after="0"/>
         <w:rPr>
@@ -3337,6 +3527,8 @@
       <w:r>
         <w:rPr>
           <w:rFonts w:ascii="Times New Roman" w:eastAsia="Times New Roman" w:hAnsi="Times New Roman" w:cs="Times New Roman"/>
+          <w:b/>
+          <w:bCs/>
           <w:sz w:val="24"/>
           <w:szCs w:val="24"/>
         </w:rPr>
@@ -3345,27 +3537,27 @@
       <w:r>
         <w:rPr>
           <w:rFonts w:ascii="Times New Roman" w:eastAsia="Times New Roman" w:hAnsi="Times New Roman" w:cs="Times New Roman"/>
-          <w:color w:val="333333"/>
-          <w:sz w:val="24"/>
-          <w:szCs w:val="24"/>
-        </w:rPr>
-        <w:t xml:space="preserve"> một hệ thống mã nguồn mở dùng để xuất bản blog/website. Là 1 công cụ tạo trang web thương mại điện tử, cổng thông tin, portfolio online, diễn đàn thảo luận và những web tuyệt vời khác 1 cách dễ dàng. Tính năng dễ sử dụn</w:t>
+          <w:sz w:val="24"/>
+          <w:szCs w:val="24"/>
+        </w:rPr>
+        <w:t xml:space="preserve"> một hệ thống mã nguồn mở dùng để xuất bản blog/website. Là 1 công cụ tạo trang web thương mại điện tử, cổng thông tin, portfolio online, diễn đàn thảo luận </w:t>
       </w:r>
       <w:r>
         <w:rPr>
           <w:rFonts w:ascii="Times New Roman" w:eastAsia="Times New Roman" w:hAnsi="Times New Roman" w:cs="Times New Roman"/>
-          <w:color w:val="333333"/>
-          <w:sz w:val="24"/>
-          <w:szCs w:val="24"/>
-        </w:rPr>
-        <w:t>g hỗ trợ tạo dựng một website thuận tiện nhất cho khách hàng sử dụng.</w:t>
+          <w:sz w:val="24"/>
+          <w:szCs w:val="24"/>
+        </w:rPr>
+        <w:lastRenderedPageBreak/>
+        <w:t>và những web tuyệt vời khác 1 cách dễ dàng. Tính năng dễ sử dụng hỗ trợ tạo dựng một website thuận tiện nhất cho khách hàng sử dụng.</w:t>
       </w:r>
     </w:p>
     <w:p>
       <w:pPr>
+        <w:pStyle w:val="ListParagraph"/>
         <w:numPr>
           <w:ilvl w:val="0"/>
-          <w:numId w:val="1"/>
+          <w:numId w:val="15"/>
         </w:numPr>
         <w:spacing w:after="0"/>
         <w:rPr>
@@ -3377,17 +3569,28 @@
       <w:r>
         <w:rPr>
           <w:rFonts w:ascii="Times New Roman" w:eastAsia="Times New Roman" w:hAnsi="Times New Roman" w:cs="Times New Roman"/>
-          <w:sz w:val="24"/>
-          <w:szCs w:val="24"/>
-        </w:rPr>
-        <w:t>Book lịch: hệ thống lịch làm việc của người giúp việc giúp KH dễ dàng chọn lựa thời gian khách hàng muốn và người giúp việc đang rảnh.</w:t>
+          <w:b/>
+          <w:bCs/>
+          <w:sz w:val="24"/>
+          <w:szCs w:val="24"/>
+        </w:rPr>
+        <w:t>Github:</w:t>
+      </w:r>
+      <w:r>
+        <w:rPr>
+          <w:rFonts w:ascii="Times New Roman" w:eastAsia="Times New Roman" w:hAnsi="Times New Roman" w:cs="Times New Roman"/>
+          <w:sz w:val="24"/>
+          <w:szCs w:val="24"/>
+        </w:rPr>
+        <w:t xml:space="preserve"> GitHub là một dịch vụ cung cấp kho lưu trữ mã nguồn Git dựa trên nền web cho các dự án phát triển phần mềm. GitHub cung cấp cả phiên bản trả tiền lẫn miễn phí cho các tài khoản. Các dự án mã nguồn mở sẽ được cung cấp kho lưu trữ miễn phí.</w:t>
       </w:r>
     </w:p>
     <w:p>
       <w:pPr>
+        <w:pStyle w:val="ListParagraph"/>
         <w:numPr>
           <w:ilvl w:val="0"/>
-          <w:numId w:val="1"/>
+          <w:numId w:val="15"/>
         </w:numPr>
         <w:spacing w:after="0"/>
         <w:rPr>
@@ -3399,10 +3602,12 @@
       <w:r>
         <w:rPr>
           <w:rFonts w:ascii="Times New Roman" w:eastAsia="Times New Roman" w:hAnsi="Times New Roman" w:cs="Times New Roman"/>
-          <w:sz w:val="24"/>
-          <w:szCs w:val="24"/>
-        </w:rPr>
-        <w:t>Đánh giá dịch vụ và bình luận: Khách hàng có thể dự</w:t>
+          <w:b/>
+          <w:bCs/>
+          <w:sz w:val="24"/>
+          <w:szCs w:val="24"/>
+        </w:rPr>
+        <w:t>Google meet:</w:t>
       </w:r>
       <w:r>
         <w:rPr>
@@ -3410,14 +3615,15 @@
           <w:sz w:val="24"/>
           <w:szCs w:val="24"/>
         </w:rPr>
-        <w:t>a vào vào các đánh giá (1-5 sao) và các bình luận của các KH đã thuê giúp việc đó để biết thêm thông tin và cách làm việc của giúp việc đó và đưa ra lựa chọn phù hợp với nhu cầu của mình và gia đình.</w:t>
+        <w:t xml:space="preserve"> dùng để họp những cuộc họp ngắn daily meeting để thảo luận, trao đổi, về những khó khăn của các thành viên trong quá trình làm phần công việc được giao để đảm bảo tiến độ của dự án,…</w:t>
       </w:r>
     </w:p>
     <w:p>
       <w:pPr>
+        <w:pStyle w:val="ListParagraph"/>
         <w:numPr>
           <w:ilvl w:val="0"/>
-          <w:numId w:val="1"/>
+          <w:numId w:val="15"/>
         </w:numPr>
         <w:spacing w:after="0"/>
         <w:rPr>
@@ -3429,10 +3635,12 @@
       <w:r>
         <w:rPr>
           <w:rFonts w:ascii="Times New Roman" w:eastAsia="Times New Roman" w:hAnsi="Times New Roman" w:cs="Times New Roman"/>
-          <w:sz w:val="24"/>
-          <w:szCs w:val="24"/>
-        </w:rPr>
-        <w:t>Profile ứng viên: có đầy đủ các thông tin chung như họ t</w:t>
+          <w:b/>
+          <w:bCs/>
+          <w:sz w:val="24"/>
+          <w:szCs w:val="24"/>
+        </w:rPr>
+        <w:t>Ms team:</w:t>
       </w:r>
       <w:r>
         <w:rPr>
@@ -3440,14 +3648,15 @@
           <w:sz w:val="24"/>
           <w:szCs w:val="24"/>
         </w:rPr>
-        <w:t>ên, tuổi, quê quán, thời gian nhận việc, số điện thoại...</w:t>
+        <w:t xml:space="preserve"> dùng để họp và record lại đối với những cuộc họp quan trọng như kết thúc một giai đoạn</w:t>
       </w:r>
     </w:p>
     <w:p>
       <w:pPr>
+        <w:pStyle w:val="ListParagraph"/>
         <w:numPr>
           <w:ilvl w:val="0"/>
-          <w:numId w:val="1"/>
+          <w:numId w:val="15"/>
         </w:numPr>
         <w:spacing w:after="0"/>
         <w:rPr>
@@ -3459,20 +3668,30 @@
       <w:r>
         <w:rPr>
           <w:rFonts w:ascii="Times New Roman" w:eastAsia="Times New Roman" w:hAnsi="Times New Roman" w:cs="Times New Roman"/>
-          <w:sz w:val="24"/>
-          <w:szCs w:val="24"/>
-        </w:rPr>
-        <w:t>Thanh toán trực tuyến: có các thanh toán qua ngân hàng, ví điện tử để KH có thể dễ dàng, thuận tiện thanh toán mà không cần tốn nhiều thời gian.</w:t>
+          <w:b/>
+          <w:bCs/>
+          <w:sz w:val="24"/>
+          <w:szCs w:val="24"/>
+        </w:rPr>
+        <w:t>Azure DevOps:</w:t>
+      </w:r>
+      <w:r>
+        <w:rPr>
+          <w:rFonts w:ascii="Times New Roman" w:eastAsia="Times New Roman" w:hAnsi="Times New Roman" w:cs="Times New Roman"/>
+          <w:sz w:val="24"/>
+          <w:szCs w:val="24"/>
+        </w:rPr>
+        <w:t xml:space="preserve"> dung để quản lý, kiểm soát các công việc cần làm và giám sát tiến độ làm việc của các thành viên,…</w:t>
       </w:r>
     </w:p>
     <w:p>
       <w:pPr>
+        <w:pStyle w:val="ListParagraph"/>
         <w:numPr>
           <w:ilvl w:val="0"/>
-          <w:numId w:val="1"/>
+          <w:numId w:val="15"/>
         </w:numPr>
-        <w:spacing w:before="1"/>
-        <w:ind w:right="227"/>
+        <w:spacing w:after="0"/>
         <w:rPr>
           <w:rFonts w:ascii="Times New Roman" w:eastAsia="Times New Roman" w:hAnsi="Times New Roman" w:cs="Times New Roman"/>
           <w:sz w:val="24"/>
@@ -3482,10 +3701,12 @@
       <w:r>
         <w:rPr>
           <w:rFonts w:ascii="Times New Roman" w:eastAsia="Times New Roman" w:hAnsi="Times New Roman" w:cs="Times New Roman"/>
-          <w:sz w:val="24"/>
-          <w:szCs w:val="24"/>
-        </w:rPr>
-        <w:t>Chatbox: giúp khách hàng tiện trao đổi với Doanh nghi</w:t>
+          <w:b/>
+          <w:bCs/>
+          <w:sz w:val="24"/>
+          <w:szCs w:val="24"/>
+        </w:rPr>
+        <w:t>Facebook, Gmail:</w:t>
       </w:r>
       <w:r>
         <w:rPr>
@@ -3493,7 +3714,7 @@
           <w:sz w:val="24"/>
           <w:szCs w:val="24"/>
         </w:rPr>
-        <w:t>ệp để sắp xếp lịch với người giúp việc (nếu cần).</w:t>
+        <w:t xml:space="preserve"> dung để trao đổi với người hướng dẫn, giữa các thành viên trong nhóm với nhau.</w:t>
       </w:r>
     </w:p>
     <w:p>
@@ -3934,7 +4155,7 @@
     <w:tbl>
       <w:tblPr>
         <w:tblStyle w:val="a3"/>
-        <w:tblW w:w="10440" w:type="dxa"/>
+        <w:tblW w:w="9810" w:type="dxa"/>
         <w:tblInd w:w="5" w:type="dxa"/>
         <w:tblBorders>
           <w:top w:val="single" w:sz="4" w:space="0" w:color="BEBEBE"/>
@@ -3948,11 +4169,11 @@
         <w:tblLook w:val="0400" w:firstRow="0" w:lastRow="0" w:firstColumn="0" w:lastColumn="0" w:noHBand="0" w:noVBand="1"/>
       </w:tblPr>
       <w:tblGrid>
-        <w:gridCol w:w="1230"/>
-        <w:gridCol w:w="2835"/>
+        <w:gridCol w:w="810"/>
+        <w:gridCol w:w="3255"/>
         <w:gridCol w:w="1770"/>
         <w:gridCol w:w="2295"/>
-        <w:gridCol w:w="2310"/>
+        <w:gridCol w:w="1680"/>
       </w:tblGrid>
       <w:tr>
         <w:trPr>
@@ -3960,7 +4181,7 @@
         </w:trPr>
         <w:tc>
           <w:tcPr>
-            <w:tcW w:w="1230" w:type="dxa"/>
+            <w:tcW w:w="810" w:type="dxa"/>
             <w:shd w:val="clear" w:color="auto" w:fill="F1F1F1"/>
             <w:vAlign w:val="center"/>
           </w:tcPr>
@@ -3973,7 +4194,6 @@
                 <w:right w:val="nil"/>
                 <w:between w:val="nil"/>
               </w:pBdr>
-              <w:ind w:left="583"/>
               <w:jc w:val="center"/>
               <w:rPr>
                 <w:rFonts w:ascii="Times New Roman" w:eastAsia="Times New Roman" w:hAnsi="Times New Roman" w:cs="Times New Roman"/>
@@ -3997,7 +4217,7 @@
         </w:tc>
         <w:tc>
           <w:tcPr>
-            <w:tcW w:w="2835" w:type="dxa"/>
+            <w:tcW w:w="3255" w:type="dxa"/>
             <w:shd w:val="clear" w:color="auto" w:fill="F1F1F1"/>
             <w:vAlign w:val="center"/>
           </w:tcPr>
@@ -4010,7 +4230,7 @@
                 <w:right w:val="nil"/>
                 <w:between w:val="nil"/>
               </w:pBdr>
-              <w:ind w:left="583" w:right="227"/>
+              <w:ind w:right="227"/>
               <w:jc w:val="center"/>
               <w:rPr>
                 <w:rFonts w:ascii="Times New Roman" w:eastAsia="Times New Roman" w:hAnsi="Times New Roman" w:cs="Times New Roman"/>
@@ -4108,7 +4328,7 @@
         </w:tc>
         <w:tc>
           <w:tcPr>
-            <w:tcW w:w="2310" w:type="dxa"/>
+            <w:tcW w:w="1680" w:type="dxa"/>
             <w:shd w:val="clear" w:color="auto" w:fill="F1F1F1"/>
             <w:vAlign w:val="center"/>
           </w:tcPr>
@@ -4150,7 +4370,7 @@
         </w:trPr>
         <w:tc>
           <w:tcPr>
-            <w:tcW w:w="1230" w:type="dxa"/>
+            <w:tcW w:w="810" w:type="dxa"/>
             <w:vAlign w:val="center"/>
           </w:tcPr>
           <w:p>
@@ -4184,7 +4404,7 @@
         </w:tc>
         <w:tc>
           <w:tcPr>
-            <w:tcW w:w="2835" w:type="dxa"/>
+            <w:tcW w:w="3255" w:type="dxa"/>
             <w:vAlign w:val="center"/>
           </w:tcPr>
           <w:p>
@@ -4264,7 +4484,7 @@
                 <w:right w:val="nil"/>
                 <w:between w:val="nil"/>
               </w:pBdr>
-              <w:ind w:left="720" w:right="252"/>
+              <w:ind w:right="252"/>
               <w:jc w:val="center"/>
               <w:rPr>
                 <w:rFonts w:ascii="Times New Roman" w:eastAsia="Times New Roman" w:hAnsi="Times New Roman" w:cs="Times New Roman"/>
@@ -4285,7 +4505,7 @@
         </w:tc>
         <w:tc>
           <w:tcPr>
-            <w:tcW w:w="2310" w:type="dxa"/>
+            <w:tcW w:w="1680" w:type="dxa"/>
             <w:vAlign w:val="center"/>
           </w:tcPr>
           <w:p>
@@ -4323,7 +4543,7 @@
         </w:trPr>
         <w:tc>
           <w:tcPr>
-            <w:tcW w:w="1230" w:type="dxa"/>
+            <w:tcW w:w="810" w:type="dxa"/>
             <w:vAlign w:val="center"/>
           </w:tcPr>
           <w:p>
@@ -4356,7 +4576,7 @@
         </w:tc>
         <w:tc>
           <w:tcPr>
-            <w:tcW w:w="2835" w:type="dxa"/>
+            <w:tcW w:w="3255" w:type="dxa"/>
             <w:vAlign w:val="center"/>
           </w:tcPr>
           <w:p>
@@ -4456,7 +4676,7 @@
         </w:tc>
         <w:tc>
           <w:tcPr>
-            <w:tcW w:w="2310" w:type="dxa"/>
+            <w:tcW w:w="1680" w:type="dxa"/>
             <w:vAlign w:val="center"/>
           </w:tcPr>
           <w:p>
@@ -4494,7 +4714,7 @@
         </w:trPr>
         <w:tc>
           <w:tcPr>
-            <w:tcW w:w="1230" w:type="dxa"/>
+            <w:tcW w:w="810" w:type="dxa"/>
             <w:vAlign w:val="center"/>
           </w:tcPr>
           <w:p>
@@ -4521,13 +4741,14 @@
                 <w:sz w:val="24"/>
                 <w:szCs w:val="24"/>
               </w:rPr>
+              <w:lastRenderedPageBreak/>
               <w:t>3</w:t>
             </w:r>
           </w:p>
         </w:tc>
         <w:tc>
           <w:tcPr>
-            <w:tcW w:w="2835" w:type="dxa"/>
+            <w:tcW w:w="3255" w:type="dxa"/>
             <w:vAlign w:val="center"/>
           </w:tcPr>
           <w:p>
@@ -4627,7 +4848,7 @@
         </w:tc>
         <w:tc>
           <w:tcPr>
-            <w:tcW w:w="2310" w:type="dxa"/>
+            <w:tcW w:w="1680" w:type="dxa"/>
             <w:vAlign w:val="center"/>
           </w:tcPr>
           <w:p>
@@ -4654,7 +4875,7 @@
                 <w:sz w:val="24"/>
                 <w:szCs w:val="24"/>
               </w:rPr>
-              <w:t xml:space="preserve">17/2/2022    </w:t>
+              <w:t>17/2/2022</w:t>
             </w:r>
           </w:p>
         </w:tc>
@@ -4665,7 +4886,7 @@
         </w:trPr>
         <w:tc>
           <w:tcPr>
-            <w:tcW w:w="1230" w:type="dxa"/>
+            <w:tcW w:w="810" w:type="dxa"/>
             <w:vAlign w:val="center"/>
           </w:tcPr>
           <w:p>
@@ -4692,14 +4913,13 @@
                 <w:sz w:val="24"/>
                 <w:szCs w:val="24"/>
               </w:rPr>
-              <w:lastRenderedPageBreak/>
               <w:t>4</w:t>
             </w:r>
           </w:p>
         </w:tc>
         <w:tc>
           <w:tcPr>
-            <w:tcW w:w="2835" w:type="dxa"/>
+            <w:tcW w:w="3255" w:type="dxa"/>
             <w:vAlign w:val="center"/>
           </w:tcPr>
           <w:p>
@@ -4797,7 +5017,7 @@
         </w:tc>
         <w:tc>
           <w:tcPr>
-            <w:tcW w:w="2310" w:type="dxa"/>
+            <w:tcW w:w="1680" w:type="dxa"/>
             <w:vAlign w:val="center"/>
           </w:tcPr>
           <w:p>
@@ -4834,7 +5054,7 @@
         </w:trPr>
         <w:tc>
           <w:tcPr>
-            <w:tcW w:w="1230" w:type="dxa"/>
+            <w:tcW w:w="810" w:type="dxa"/>
             <w:vAlign w:val="center"/>
           </w:tcPr>
           <w:p>
@@ -4867,7 +5087,7 @@
         </w:tc>
         <w:tc>
           <w:tcPr>
-            <w:tcW w:w="2835" w:type="dxa"/>
+            <w:tcW w:w="3255" w:type="dxa"/>
             <w:vAlign w:val="center"/>
           </w:tcPr>
           <w:p>
@@ -4965,7 +5185,7 @@
         </w:tc>
         <w:tc>
           <w:tcPr>
-            <w:tcW w:w="2310" w:type="dxa"/>
+            <w:tcW w:w="1680" w:type="dxa"/>
             <w:vAlign w:val="center"/>
           </w:tcPr>
           <w:p>
@@ -5002,7 +5222,7 @@
         </w:trPr>
         <w:tc>
           <w:tcPr>
-            <w:tcW w:w="1230" w:type="dxa"/>
+            <w:tcW w:w="810" w:type="dxa"/>
             <w:vAlign w:val="center"/>
           </w:tcPr>
           <w:p>
@@ -5035,7 +5255,7 @@
         </w:tc>
         <w:tc>
           <w:tcPr>
-            <w:tcW w:w="2835" w:type="dxa"/>
+            <w:tcW w:w="3255" w:type="dxa"/>
             <w:vAlign w:val="center"/>
           </w:tcPr>
           <w:p>
@@ -5126,7 +5346,7 @@
         </w:tc>
         <w:tc>
           <w:tcPr>
-            <w:tcW w:w="2310" w:type="dxa"/>
+            <w:tcW w:w="1680" w:type="dxa"/>
             <w:vAlign w:val="center"/>
           </w:tcPr>
           <w:p>
@@ -5163,7 +5383,7 @@
         </w:trPr>
         <w:tc>
           <w:tcPr>
-            <w:tcW w:w="1230" w:type="dxa"/>
+            <w:tcW w:w="810" w:type="dxa"/>
             <w:vAlign w:val="center"/>
           </w:tcPr>
           <w:p>
@@ -5196,7 +5416,7 @@
         </w:tc>
         <w:tc>
           <w:tcPr>
-            <w:tcW w:w="2835" w:type="dxa"/>
+            <w:tcW w:w="3255" w:type="dxa"/>
             <w:vAlign w:val="center"/>
           </w:tcPr>
           <w:p>
@@ -5294,7 +5514,7 @@
         </w:tc>
         <w:tc>
           <w:tcPr>
-            <w:tcW w:w="2310" w:type="dxa"/>
+            <w:tcW w:w="1680" w:type="dxa"/>
             <w:vAlign w:val="center"/>
           </w:tcPr>
           <w:p>
@@ -5331,7 +5551,7 @@
         </w:trPr>
         <w:tc>
           <w:tcPr>
-            <w:tcW w:w="1230" w:type="dxa"/>
+            <w:tcW w:w="810" w:type="dxa"/>
             <w:vAlign w:val="center"/>
           </w:tcPr>
           <w:p>
@@ -5364,7 +5584,7 @@
         </w:tc>
         <w:tc>
           <w:tcPr>
-            <w:tcW w:w="2835" w:type="dxa"/>
+            <w:tcW w:w="3255" w:type="dxa"/>
             <w:vAlign w:val="center"/>
           </w:tcPr>
           <w:p>
@@ -5462,7 +5682,7 @@
         </w:tc>
         <w:tc>
           <w:tcPr>
-            <w:tcW w:w="2310" w:type="dxa"/>
+            <w:tcW w:w="1680" w:type="dxa"/>
             <w:vAlign w:val="center"/>
           </w:tcPr>
           <w:p>
@@ -5499,7 +5719,7 @@
         </w:trPr>
         <w:tc>
           <w:tcPr>
-            <w:tcW w:w="1230" w:type="dxa"/>
+            <w:tcW w:w="810" w:type="dxa"/>
             <w:vAlign w:val="center"/>
           </w:tcPr>
           <w:p>
@@ -5532,7 +5752,7 @@
         </w:tc>
         <w:tc>
           <w:tcPr>
-            <w:tcW w:w="2835" w:type="dxa"/>
+            <w:tcW w:w="3255" w:type="dxa"/>
             <w:vAlign w:val="center"/>
           </w:tcPr>
           <w:p>
@@ -5630,7 +5850,7 @@
         </w:tc>
         <w:tc>
           <w:tcPr>
-            <w:tcW w:w="2310" w:type="dxa"/>
+            <w:tcW w:w="1680" w:type="dxa"/>
             <w:vAlign w:val="center"/>
           </w:tcPr>
           <w:p>
@@ -5667,7 +5887,7 @@
         </w:trPr>
         <w:tc>
           <w:tcPr>
-            <w:tcW w:w="1230" w:type="dxa"/>
+            <w:tcW w:w="810" w:type="dxa"/>
             <w:vAlign w:val="center"/>
           </w:tcPr>
           <w:p>
@@ -5700,7 +5920,7 @@
         </w:tc>
         <w:tc>
           <w:tcPr>
-            <w:tcW w:w="2835" w:type="dxa"/>
+            <w:tcW w:w="3255" w:type="dxa"/>
             <w:vAlign w:val="center"/>
           </w:tcPr>
           <w:p>
@@ -5727,6 +5947,14 @@
                 <w:sz w:val="24"/>
                 <w:szCs w:val="24"/>
               </w:rPr>
+              <w:t xml:space="preserve"> </w:t>
+            </w:r>
+            <w:r>
+              <w:rPr>
+                <w:rFonts w:ascii="Times New Roman" w:eastAsia="Times New Roman" w:hAnsi="Times New Roman" w:cs="Times New Roman"/>
+                <w:sz w:val="24"/>
+                <w:szCs w:val="24"/>
+              </w:rPr>
               <w:t>Hoàn thành, tổng kết, làm báo cáo dự án</w:t>
             </w:r>
           </w:p>
@@ -5798,7 +6026,7 @@
         </w:tc>
         <w:tc>
           <w:tcPr>
-            <w:tcW w:w="2310" w:type="dxa"/>
+            <w:tcW w:w="1680" w:type="dxa"/>
             <w:vAlign w:val="center"/>
           </w:tcPr>
           <w:p>
@@ -5852,8 +6080,8 @@
           <w:szCs w:val="24"/>
         </w:rPr>
       </w:pPr>
-      <w:bookmarkStart w:id="0" w:name="_heading=h.gjdgxs" w:colFirst="0" w:colLast="0"/>
-      <w:bookmarkEnd w:id="0"/>
+      <w:bookmarkStart w:id="1" w:name="_heading=h.gjdgxs" w:colFirst="0" w:colLast="0"/>
+      <w:bookmarkEnd w:id="1"/>
       <w:r>
         <w:rPr>
           <w:rFonts w:ascii="Times New Roman" w:eastAsia="Times New Roman" w:hAnsi="Times New Roman" w:cs="Times New Roman"/>
@@ -6028,8 +6256,8 @@
                 <w:szCs w:val="24"/>
               </w:rPr>
             </w:pPr>
-            <w:bookmarkStart w:id="1" w:name="_heading=h.30j0zll" w:colFirst="0" w:colLast="0"/>
-            <w:bookmarkEnd w:id="1"/>
+            <w:bookmarkStart w:id="2" w:name="_heading=h.30j0zll" w:colFirst="0" w:colLast="0"/>
+            <w:bookmarkEnd w:id="2"/>
             <w:r>
               <w:rPr>
                 <w:rFonts w:ascii="Times New Roman" w:eastAsia="Times New Roman" w:hAnsi="Times New Roman" w:cs="Times New Roman"/>
@@ -6249,6 +6477,7 @@
                 <w:sz w:val="24"/>
                 <w:szCs w:val="24"/>
               </w:rPr>
+              <w:lastRenderedPageBreak/>
               <w:t>Đảm bảo tiến độ hoàn thành đúng</w:t>
             </w:r>
           </w:p>
@@ -6281,6 +6510,7 @@
                 <w:sz w:val="24"/>
                 <w:szCs w:val="24"/>
               </w:rPr>
+              <w:lastRenderedPageBreak/>
               <w:t>Phan Thị Minh Hạnh</w:t>
             </w:r>
           </w:p>
@@ -6421,15 +6651,7 @@
                 <w:sz w:val="24"/>
                 <w:szCs w:val="24"/>
               </w:rPr>
-              <w:t>Đưa ra các quyết định cuối cùng cho việc lựa chọn tính năng cho</w:t>
-            </w:r>
-            <w:r>
-              <w:rPr>
-                <w:rFonts w:ascii="Times New Roman" w:eastAsia="Times New Roman" w:hAnsi="Times New Roman" w:cs="Times New Roman"/>
-                <w:sz w:val="24"/>
-                <w:szCs w:val="24"/>
-              </w:rPr>
-              <w:t xml:space="preserve"> dự án</w:t>
+              <w:t>Đưa ra các quyết định cuối cùng cho việc lựa chọn tính năng cho dự án</w:t>
             </w:r>
           </w:p>
           <w:p>
@@ -6659,6 +6881,7 @@
                 <w:sz w:val="24"/>
                 <w:szCs w:val="24"/>
               </w:rPr>
+              <w:lastRenderedPageBreak/>
               <w:t>Bắt buộc phải hiểu mục tiêu mà nhóm đang hướng đến.</w:t>
             </w:r>
           </w:p>
@@ -6693,7 +6916,6 @@
                 <w:sz w:val="24"/>
                 <w:szCs w:val="24"/>
               </w:rPr>
-              <w:lastRenderedPageBreak/>
               <w:t>Hỗ trợ các thành viên khác để tiết kiệm được thời gian.</w:t>
             </w:r>
           </w:p>
@@ -6838,8 +7060,6 @@
               </w:rPr>
               <w:t>Nguyễn Bảo Yên</w:t>
             </w:r>
-            <w:bookmarkStart w:id="2" w:name="_GoBack"/>
-            <w:bookmarkEnd w:id="2"/>
           </w:p>
         </w:tc>
       </w:tr>
@@ -6874,7 +7094,119 @@
 
 <file path=word/numbering.xml><?xml version="1.0" encoding="utf-8"?>
 <w:numbering xmlns:wpc="http://schemas.microsoft.com/office/word/2010/wordprocessingCanvas" xmlns:mc="http://schemas.openxmlformats.org/markup-compatibility/2006" xmlns:o="urn:schemas-microsoft-com:office:office" xmlns:r="http://schemas.openxmlformats.org/officeDocument/2006/relationships" xmlns:m="http://schemas.openxmlformats.org/officeDocument/2006/math" xmlns:v="urn:schemas-microsoft-com:vml" xmlns:wp14="http://schemas.microsoft.com/office/word/2010/wordprocessingDrawing" xmlns:wp="http://schemas.openxmlformats.org/drawingml/2006/wordprocessingDrawing" xmlns:w10="urn:schemas-microsoft-com:office:word" xmlns:w="http://schemas.openxmlformats.org/wordprocessingml/2006/main" xmlns:w14="http://schemas.microsoft.com/office/word/2010/wordml" xmlns:wpg="http://schemas.microsoft.com/office/word/2010/wordprocessingGroup" xmlns:wpi="http://schemas.microsoft.com/office/word/2010/wordprocessingInk" xmlns:wne="http://schemas.microsoft.com/office/word/2006/wordml" xmlns:wps="http://schemas.microsoft.com/office/word/2010/wordprocessingShape" mc:Ignorable="w14 wp14">
+  <w:numPicBullet w:numPicBulletId="0">
+    <w:pict>
+      <v:shapetype id="_x0000_t75" coordsize="21600,21600" o:spt="75" o:preferrelative="t" path="m@4@5l@4@11@9@11@9@5xe" filled="f" stroked="f">
+        <v:stroke joinstyle="miter"/>
+        <v:formulas>
+          <v:f eqn="if lineDrawn pixelLineWidth 0"/>
+          <v:f eqn="sum @0 1 0"/>
+          <v:f eqn="sum 0 0 @1"/>
+          <v:f eqn="prod @2 1 2"/>
+          <v:f eqn="prod @3 21600 pixelWidth"/>
+          <v:f eqn="prod @3 21600 pixelHeight"/>
+          <v:f eqn="sum @0 0 1"/>
+          <v:f eqn="prod @6 1 2"/>
+          <v:f eqn="prod @7 21600 pixelWidth"/>
+          <v:f eqn="sum @8 21600 0"/>
+          <v:f eqn="prod @7 21600 pixelHeight"/>
+          <v:f eqn="sum @10 21600 0"/>
+        </v:formulas>
+        <v:path o:extrusionok="f" gradientshapeok="t" o:connecttype="rect"/>
+        <o:lock v:ext="edit" aspectratio="t"/>
+      </v:shapetype>
+      <v:shape id="_x0000_i1032" type="#_x0000_t75" style="width:11.55pt;height:11.55pt" o:bullet="t">
+        <v:imagedata r:id="rId1" o:title="mso2433"/>
+      </v:shape>
+    </w:pict>
+  </w:numPicBullet>
   <w:abstractNum w:abstractNumId="0">
+    <w:nsid w:val="0946009A"/>
+    <w:multiLevelType w:val="hybridMultilevel"/>
+    <w:tmpl w:val="849CD348"/>
+    <w:lvl w:ilvl="0" w:tplc="0409000F">
+      <w:start w:val="1"/>
+      <w:numFmt w:val="decimal"/>
+      <w:lvlText w:val="%1."/>
+      <w:lvlJc w:val="left"/>
+      <w:pPr>
+        <w:ind w:left="720" w:hanging="360"/>
+      </w:pPr>
+    </w:lvl>
+    <w:lvl w:ilvl="1" w:tplc="04090019" w:tentative="1">
+      <w:start w:val="1"/>
+      <w:numFmt w:val="lowerLetter"/>
+      <w:lvlText w:val="%2."/>
+      <w:lvlJc w:val="left"/>
+      <w:pPr>
+        <w:ind w:left="1440" w:hanging="360"/>
+      </w:pPr>
+    </w:lvl>
+    <w:lvl w:ilvl="2" w:tplc="0409001B" w:tentative="1">
+      <w:start w:val="1"/>
+      <w:numFmt w:val="lowerRoman"/>
+      <w:lvlText w:val="%3."/>
+      <w:lvlJc w:val="right"/>
+      <w:pPr>
+        <w:ind w:left="2160" w:hanging="180"/>
+      </w:pPr>
+    </w:lvl>
+    <w:lvl w:ilvl="3" w:tplc="0409000F" w:tentative="1">
+      <w:start w:val="1"/>
+      <w:numFmt w:val="decimal"/>
+      <w:lvlText w:val="%4."/>
+      <w:lvlJc w:val="left"/>
+      <w:pPr>
+        <w:ind w:left="2880" w:hanging="360"/>
+      </w:pPr>
+    </w:lvl>
+    <w:lvl w:ilvl="4" w:tplc="04090019" w:tentative="1">
+      <w:start w:val="1"/>
+      <w:numFmt w:val="lowerLetter"/>
+      <w:lvlText w:val="%5."/>
+      <w:lvlJc w:val="left"/>
+      <w:pPr>
+        <w:ind w:left="3600" w:hanging="360"/>
+      </w:pPr>
+    </w:lvl>
+    <w:lvl w:ilvl="5" w:tplc="0409001B" w:tentative="1">
+      <w:start w:val="1"/>
+      <w:numFmt w:val="lowerRoman"/>
+      <w:lvlText w:val="%6."/>
+      <w:lvlJc w:val="right"/>
+      <w:pPr>
+        <w:ind w:left="4320" w:hanging="180"/>
+      </w:pPr>
+    </w:lvl>
+    <w:lvl w:ilvl="6" w:tplc="0409000F" w:tentative="1">
+      <w:start w:val="1"/>
+      <w:numFmt w:val="decimal"/>
+      <w:lvlText w:val="%7."/>
+      <w:lvlJc w:val="left"/>
+      <w:pPr>
+        <w:ind w:left="5040" w:hanging="360"/>
+      </w:pPr>
+    </w:lvl>
+    <w:lvl w:ilvl="7" w:tplc="04090019" w:tentative="1">
+      <w:start w:val="1"/>
+      <w:numFmt w:val="lowerLetter"/>
+      <w:lvlText w:val="%8."/>
+      <w:lvlJc w:val="left"/>
+      <w:pPr>
+        <w:ind w:left="5760" w:hanging="360"/>
+      </w:pPr>
+    </w:lvl>
+    <w:lvl w:ilvl="8" w:tplc="0409001B" w:tentative="1">
+      <w:start w:val="1"/>
+      <w:numFmt w:val="lowerRoman"/>
+      <w:lvlText w:val="%9."/>
+      <w:lvlJc w:val="right"/>
+      <w:pPr>
+        <w:ind w:left="6480" w:hanging="180"/>
+      </w:pPr>
+    </w:lvl>
+  </w:abstractNum>
+  <w:abstractNum w:abstractNumId="1">
     <w:nsid w:val="0ABE3DE0"/>
     <w:multiLevelType w:val="hybridMultilevel"/>
     <w:tmpl w:val="21E2634E"/>
@@ -6987,7 +7319,7 @@
       </w:rPr>
     </w:lvl>
   </w:abstractNum>
-  <w:abstractNum w:abstractNumId="1">
+  <w:abstractNum w:abstractNumId="2">
     <w:nsid w:val="0DC44C83"/>
     <w:multiLevelType w:val="multilevel"/>
     <w:tmpl w:val="EE048F44"/>
@@ -7100,7 +7432,121 @@
       </w:rPr>
     </w:lvl>
   </w:abstractNum>
-  <w:abstractNum w:abstractNumId="2">
+  <w:abstractNum w:abstractNumId="3">
+    <w:nsid w:val="10874F7B"/>
+    <w:multiLevelType w:val="hybridMultilevel"/>
+    <w:tmpl w:val="0DDE66D0"/>
+    <w:lvl w:ilvl="0" w:tplc="04090007">
+      <w:start w:val="1"/>
+      <w:numFmt w:val="bullet"/>
+      <w:lvlText w:val=""/>
+      <w:lvlPicBulletId w:val="0"/>
+      <w:lvlJc w:val="left"/>
+      <w:pPr>
+        <w:ind w:left="720" w:hanging="360"/>
+      </w:pPr>
+      <w:rPr>
+        <w:rFonts w:ascii="Symbol" w:hAnsi="Symbol" w:hint="default"/>
+      </w:rPr>
+    </w:lvl>
+    <w:lvl w:ilvl="1" w:tplc="04090003" w:tentative="1">
+      <w:start w:val="1"/>
+      <w:numFmt w:val="bullet"/>
+      <w:lvlText w:val="o"/>
+      <w:lvlJc w:val="left"/>
+      <w:pPr>
+        <w:ind w:left="1440" w:hanging="360"/>
+      </w:pPr>
+      <w:rPr>
+        <w:rFonts w:ascii="Courier New" w:hAnsi="Courier New" w:cs="Courier New" w:hint="default"/>
+      </w:rPr>
+    </w:lvl>
+    <w:lvl w:ilvl="2" w:tplc="04090005" w:tentative="1">
+      <w:start w:val="1"/>
+      <w:numFmt w:val="bullet"/>
+      <w:lvlText w:val=""/>
+      <w:lvlJc w:val="left"/>
+      <w:pPr>
+        <w:ind w:left="2160" w:hanging="360"/>
+      </w:pPr>
+      <w:rPr>
+        <w:rFonts w:ascii="Wingdings" w:hAnsi="Wingdings" w:hint="default"/>
+      </w:rPr>
+    </w:lvl>
+    <w:lvl w:ilvl="3" w:tplc="04090001" w:tentative="1">
+      <w:start w:val="1"/>
+      <w:numFmt w:val="bullet"/>
+      <w:lvlText w:val=""/>
+      <w:lvlJc w:val="left"/>
+      <w:pPr>
+        <w:ind w:left="2880" w:hanging="360"/>
+      </w:pPr>
+      <w:rPr>
+        <w:rFonts w:ascii="Symbol" w:hAnsi="Symbol" w:hint="default"/>
+      </w:rPr>
+    </w:lvl>
+    <w:lvl w:ilvl="4" w:tplc="04090003" w:tentative="1">
+      <w:start w:val="1"/>
+      <w:numFmt w:val="bullet"/>
+      <w:lvlText w:val="o"/>
+      <w:lvlJc w:val="left"/>
+      <w:pPr>
+        <w:ind w:left="3600" w:hanging="360"/>
+      </w:pPr>
+      <w:rPr>
+        <w:rFonts w:ascii="Courier New" w:hAnsi="Courier New" w:cs="Courier New" w:hint="default"/>
+      </w:rPr>
+    </w:lvl>
+    <w:lvl w:ilvl="5" w:tplc="04090005" w:tentative="1">
+      <w:start w:val="1"/>
+      <w:numFmt w:val="bullet"/>
+      <w:lvlText w:val=""/>
+      <w:lvlJc w:val="left"/>
+      <w:pPr>
+        <w:ind w:left="4320" w:hanging="360"/>
+      </w:pPr>
+      <w:rPr>
+        <w:rFonts w:ascii="Wingdings" w:hAnsi="Wingdings" w:hint="default"/>
+      </w:rPr>
+    </w:lvl>
+    <w:lvl w:ilvl="6" w:tplc="04090001" w:tentative="1">
+      <w:start w:val="1"/>
+      <w:numFmt w:val="bullet"/>
+      <w:lvlText w:val=""/>
+      <w:lvlJc w:val="left"/>
+      <w:pPr>
+        <w:ind w:left="5040" w:hanging="360"/>
+      </w:pPr>
+      <w:rPr>
+        <w:rFonts w:ascii="Symbol" w:hAnsi="Symbol" w:hint="default"/>
+      </w:rPr>
+    </w:lvl>
+    <w:lvl w:ilvl="7" w:tplc="04090003" w:tentative="1">
+      <w:start w:val="1"/>
+      <w:numFmt w:val="bullet"/>
+      <w:lvlText w:val="o"/>
+      <w:lvlJc w:val="left"/>
+      <w:pPr>
+        <w:ind w:left="5760" w:hanging="360"/>
+      </w:pPr>
+      <w:rPr>
+        <w:rFonts w:ascii="Courier New" w:hAnsi="Courier New" w:cs="Courier New" w:hint="default"/>
+      </w:rPr>
+    </w:lvl>
+    <w:lvl w:ilvl="8" w:tplc="04090005" w:tentative="1">
+      <w:start w:val="1"/>
+      <w:numFmt w:val="bullet"/>
+      <w:lvlText w:val=""/>
+      <w:lvlJc w:val="left"/>
+      <w:pPr>
+        <w:ind w:left="6480" w:hanging="360"/>
+      </w:pPr>
+      <w:rPr>
+        <w:rFonts w:ascii="Wingdings" w:hAnsi="Wingdings" w:hint="default"/>
+      </w:rPr>
+    </w:lvl>
+  </w:abstractNum>
+  <w:abstractNum w:abstractNumId="4">
     <w:nsid w:val="12A034B9"/>
     <w:multiLevelType w:val="multilevel"/>
     <w:tmpl w:val="BECC123C"/>
@@ -7213,7 +7659,7 @@
       </w:rPr>
     </w:lvl>
   </w:abstractNum>
-  <w:abstractNum w:abstractNumId="3">
+  <w:abstractNum w:abstractNumId="5">
     <w:nsid w:val="1A5C767B"/>
     <w:multiLevelType w:val="multilevel"/>
     <w:tmpl w:val="25C69572"/>
@@ -7326,7 +7772,7 @@
       </w:rPr>
     </w:lvl>
   </w:abstractNum>
-  <w:abstractNum w:abstractNumId="4">
+  <w:abstractNum w:abstractNumId="6">
     <w:nsid w:val="1BD20372"/>
     <w:multiLevelType w:val="hybridMultilevel"/>
     <w:tmpl w:val="DD6C1AA4"/>
@@ -7439,7 +7885,346 @@
       </w:rPr>
     </w:lvl>
   </w:abstractNum>
-  <w:abstractNum w:abstractNumId="5">
+  <w:abstractNum w:abstractNumId="7">
+    <w:nsid w:val="1E8470FB"/>
+    <w:multiLevelType w:val="multilevel"/>
+    <w:tmpl w:val="1F14B5FE"/>
+    <w:lvl w:ilvl="0">
+      <w:start w:val="1"/>
+      <w:numFmt w:val="bullet"/>
+      <w:lvlText w:val="-"/>
+      <w:lvlJc w:val="left"/>
+      <w:pPr>
+        <w:ind w:left="720" w:hanging="360"/>
+      </w:pPr>
+      <w:rPr>
+        <w:u w:val="none"/>
+      </w:rPr>
+    </w:lvl>
+    <w:lvl w:ilvl="1">
+      <w:start w:val="1"/>
+      <w:numFmt w:val="bullet"/>
+      <w:lvlText w:val="-"/>
+      <w:lvlJc w:val="left"/>
+      <w:pPr>
+        <w:ind w:left="1440" w:hanging="360"/>
+      </w:pPr>
+      <w:rPr>
+        <w:u w:val="none"/>
+      </w:rPr>
+    </w:lvl>
+    <w:lvl w:ilvl="2">
+      <w:start w:val="1"/>
+      <w:numFmt w:val="bullet"/>
+      <w:lvlText w:val="-"/>
+      <w:lvlJc w:val="left"/>
+      <w:pPr>
+        <w:ind w:left="2160" w:hanging="360"/>
+      </w:pPr>
+      <w:rPr>
+        <w:u w:val="none"/>
+      </w:rPr>
+    </w:lvl>
+    <w:lvl w:ilvl="3">
+      <w:start w:val="1"/>
+      <w:numFmt w:val="bullet"/>
+      <w:lvlText w:val="-"/>
+      <w:lvlJc w:val="left"/>
+      <w:pPr>
+        <w:ind w:left="2880" w:hanging="360"/>
+      </w:pPr>
+      <w:rPr>
+        <w:u w:val="none"/>
+      </w:rPr>
+    </w:lvl>
+    <w:lvl w:ilvl="4">
+      <w:start w:val="1"/>
+      <w:numFmt w:val="bullet"/>
+      <w:lvlText w:val="-"/>
+      <w:lvlJc w:val="left"/>
+      <w:pPr>
+        <w:ind w:left="3600" w:hanging="360"/>
+      </w:pPr>
+      <w:rPr>
+        <w:u w:val="none"/>
+      </w:rPr>
+    </w:lvl>
+    <w:lvl w:ilvl="5">
+      <w:start w:val="1"/>
+      <w:numFmt w:val="bullet"/>
+      <w:lvlText w:val="-"/>
+      <w:lvlJc w:val="left"/>
+      <w:pPr>
+        <w:ind w:left="4320" w:hanging="360"/>
+      </w:pPr>
+      <w:rPr>
+        <w:u w:val="none"/>
+      </w:rPr>
+    </w:lvl>
+    <w:lvl w:ilvl="6">
+      <w:start w:val="1"/>
+      <w:numFmt w:val="bullet"/>
+      <w:lvlText w:val="-"/>
+      <w:lvlJc w:val="left"/>
+      <w:pPr>
+        <w:ind w:left="5040" w:hanging="360"/>
+      </w:pPr>
+      <w:rPr>
+        <w:u w:val="none"/>
+      </w:rPr>
+    </w:lvl>
+    <w:lvl w:ilvl="7">
+      <w:start w:val="1"/>
+      <w:numFmt w:val="bullet"/>
+      <w:lvlText w:val="-"/>
+      <w:lvlJc w:val="left"/>
+      <w:pPr>
+        <w:ind w:left="5760" w:hanging="360"/>
+      </w:pPr>
+      <w:rPr>
+        <w:u w:val="none"/>
+      </w:rPr>
+    </w:lvl>
+    <w:lvl w:ilvl="8">
+      <w:start w:val="1"/>
+      <w:numFmt w:val="bullet"/>
+      <w:lvlText w:val="-"/>
+      <w:lvlJc w:val="left"/>
+      <w:pPr>
+        <w:ind w:left="6480" w:hanging="360"/>
+      </w:pPr>
+      <w:rPr>
+        <w:u w:val="none"/>
+      </w:rPr>
+    </w:lvl>
+  </w:abstractNum>
+  <w:abstractNum w:abstractNumId="8">
+    <w:nsid w:val="23F76AE6"/>
+    <w:multiLevelType w:val="hybridMultilevel"/>
+    <w:tmpl w:val="745A0248"/>
+    <w:lvl w:ilvl="0" w:tplc="04090001">
+      <w:start w:val="1"/>
+      <w:numFmt w:val="bullet"/>
+      <w:lvlText w:val=""/>
+      <w:lvlJc w:val="left"/>
+      <w:pPr>
+        <w:ind w:left="1440" w:hanging="360"/>
+      </w:pPr>
+      <w:rPr>
+        <w:rFonts w:ascii="Symbol" w:hAnsi="Symbol" w:hint="default"/>
+      </w:rPr>
+    </w:lvl>
+    <w:lvl w:ilvl="1" w:tplc="04090003" w:tentative="1">
+      <w:start w:val="1"/>
+      <w:numFmt w:val="bullet"/>
+      <w:lvlText w:val="o"/>
+      <w:lvlJc w:val="left"/>
+      <w:pPr>
+        <w:ind w:left="2160" w:hanging="360"/>
+      </w:pPr>
+      <w:rPr>
+        <w:rFonts w:ascii="Courier New" w:hAnsi="Courier New" w:cs="Courier New" w:hint="default"/>
+      </w:rPr>
+    </w:lvl>
+    <w:lvl w:ilvl="2" w:tplc="04090005" w:tentative="1">
+      <w:start w:val="1"/>
+      <w:numFmt w:val="bullet"/>
+      <w:lvlText w:val=""/>
+      <w:lvlJc w:val="left"/>
+      <w:pPr>
+        <w:ind w:left="2880" w:hanging="360"/>
+      </w:pPr>
+      <w:rPr>
+        <w:rFonts w:ascii="Wingdings" w:hAnsi="Wingdings" w:hint="default"/>
+      </w:rPr>
+    </w:lvl>
+    <w:lvl w:ilvl="3" w:tplc="04090001" w:tentative="1">
+      <w:start w:val="1"/>
+      <w:numFmt w:val="bullet"/>
+      <w:lvlText w:val=""/>
+      <w:lvlJc w:val="left"/>
+      <w:pPr>
+        <w:ind w:left="3600" w:hanging="360"/>
+      </w:pPr>
+      <w:rPr>
+        <w:rFonts w:ascii="Symbol" w:hAnsi="Symbol" w:hint="default"/>
+      </w:rPr>
+    </w:lvl>
+    <w:lvl w:ilvl="4" w:tplc="04090003" w:tentative="1">
+      <w:start w:val="1"/>
+      <w:numFmt w:val="bullet"/>
+      <w:lvlText w:val="o"/>
+      <w:lvlJc w:val="left"/>
+      <w:pPr>
+        <w:ind w:left="4320" w:hanging="360"/>
+      </w:pPr>
+      <w:rPr>
+        <w:rFonts w:ascii="Courier New" w:hAnsi="Courier New" w:cs="Courier New" w:hint="default"/>
+      </w:rPr>
+    </w:lvl>
+    <w:lvl w:ilvl="5" w:tplc="04090005" w:tentative="1">
+      <w:start w:val="1"/>
+      <w:numFmt w:val="bullet"/>
+      <w:lvlText w:val=""/>
+      <w:lvlJc w:val="left"/>
+      <w:pPr>
+        <w:ind w:left="5040" w:hanging="360"/>
+      </w:pPr>
+      <w:rPr>
+        <w:rFonts w:ascii="Wingdings" w:hAnsi="Wingdings" w:hint="default"/>
+      </w:rPr>
+    </w:lvl>
+    <w:lvl w:ilvl="6" w:tplc="04090001" w:tentative="1">
+      <w:start w:val="1"/>
+      <w:numFmt w:val="bullet"/>
+      <w:lvlText w:val=""/>
+      <w:lvlJc w:val="left"/>
+      <w:pPr>
+        <w:ind w:left="5760" w:hanging="360"/>
+      </w:pPr>
+      <w:rPr>
+        <w:rFonts w:ascii="Symbol" w:hAnsi="Symbol" w:hint="default"/>
+      </w:rPr>
+    </w:lvl>
+    <w:lvl w:ilvl="7" w:tplc="04090003" w:tentative="1">
+      <w:start w:val="1"/>
+      <w:numFmt w:val="bullet"/>
+      <w:lvlText w:val="o"/>
+      <w:lvlJc w:val="left"/>
+      <w:pPr>
+        <w:ind w:left="6480" w:hanging="360"/>
+      </w:pPr>
+      <w:rPr>
+        <w:rFonts w:ascii="Courier New" w:hAnsi="Courier New" w:cs="Courier New" w:hint="default"/>
+      </w:rPr>
+    </w:lvl>
+    <w:lvl w:ilvl="8" w:tplc="04090005" w:tentative="1">
+      <w:start w:val="1"/>
+      <w:numFmt w:val="bullet"/>
+      <w:lvlText w:val=""/>
+      <w:lvlJc w:val="left"/>
+      <w:pPr>
+        <w:ind w:left="7200" w:hanging="360"/>
+      </w:pPr>
+      <w:rPr>
+        <w:rFonts w:ascii="Wingdings" w:hAnsi="Wingdings" w:hint="default"/>
+      </w:rPr>
+    </w:lvl>
+  </w:abstractNum>
+  <w:abstractNum w:abstractNumId="9">
+    <w:nsid w:val="32D559F0"/>
+    <w:multiLevelType w:val="multilevel"/>
+    <w:tmpl w:val="346A1ACC"/>
+    <w:lvl w:ilvl="0">
+      <w:start w:val="1"/>
+      <w:numFmt w:val="bullet"/>
+      <w:lvlText w:val="-"/>
+      <w:lvlJc w:val="left"/>
+      <w:pPr>
+        <w:ind w:left="720" w:hanging="360"/>
+      </w:pPr>
+      <w:rPr>
+        <w:u w:val="none"/>
+      </w:rPr>
+    </w:lvl>
+    <w:lvl w:ilvl="1">
+      <w:start w:val="1"/>
+      <w:numFmt w:val="bullet"/>
+      <w:lvlText w:val="-"/>
+      <w:lvlJc w:val="left"/>
+      <w:pPr>
+        <w:ind w:left="1440" w:hanging="360"/>
+      </w:pPr>
+      <w:rPr>
+        <w:u w:val="none"/>
+      </w:rPr>
+    </w:lvl>
+    <w:lvl w:ilvl="2">
+      <w:start w:val="1"/>
+      <w:numFmt w:val="bullet"/>
+      <w:lvlText w:val="-"/>
+      <w:lvlJc w:val="left"/>
+      <w:pPr>
+        <w:ind w:left="2160" w:hanging="360"/>
+      </w:pPr>
+      <w:rPr>
+        <w:u w:val="none"/>
+      </w:rPr>
+    </w:lvl>
+    <w:lvl w:ilvl="3">
+      <w:start w:val="1"/>
+      <w:numFmt w:val="bullet"/>
+      <w:lvlText w:val="-"/>
+      <w:lvlJc w:val="left"/>
+      <w:pPr>
+        <w:ind w:left="2880" w:hanging="360"/>
+      </w:pPr>
+      <w:rPr>
+        <w:u w:val="none"/>
+      </w:rPr>
+    </w:lvl>
+    <w:lvl w:ilvl="4">
+      <w:start w:val="1"/>
+      <w:numFmt w:val="bullet"/>
+      <w:lvlText w:val="-"/>
+      <w:lvlJc w:val="left"/>
+      <w:pPr>
+        <w:ind w:left="3600" w:hanging="360"/>
+      </w:pPr>
+      <w:rPr>
+        <w:u w:val="none"/>
+      </w:rPr>
+    </w:lvl>
+    <w:lvl w:ilvl="5">
+      <w:start w:val="1"/>
+      <w:numFmt w:val="bullet"/>
+      <w:lvlText w:val="-"/>
+      <w:lvlJc w:val="left"/>
+      <w:pPr>
+        <w:ind w:left="4320" w:hanging="360"/>
+      </w:pPr>
+      <w:rPr>
+        <w:u w:val="none"/>
+      </w:rPr>
+    </w:lvl>
+    <w:lvl w:ilvl="6">
+      <w:start w:val="1"/>
+      <w:numFmt w:val="bullet"/>
+      <w:lvlText w:val="-"/>
+      <w:lvlJc w:val="left"/>
+      <w:pPr>
+        <w:ind w:left="5040" w:hanging="360"/>
+      </w:pPr>
+      <w:rPr>
+        <w:u w:val="none"/>
+      </w:rPr>
+    </w:lvl>
+    <w:lvl w:ilvl="7">
+      <w:start w:val="1"/>
+      <w:numFmt w:val="bullet"/>
+      <w:lvlText w:val="-"/>
+      <w:lvlJc w:val="left"/>
+      <w:pPr>
+        <w:ind w:left="5760" w:hanging="360"/>
+      </w:pPr>
+      <w:rPr>
+        <w:u w:val="none"/>
+      </w:rPr>
+    </w:lvl>
+    <w:lvl w:ilvl="8">
+      <w:start w:val="1"/>
+      <w:numFmt w:val="bullet"/>
+      <w:lvlText w:val="-"/>
+      <w:lvlJc w:val="left"/>
+      <w:pPr>
+        <w:ind w:left="6480" w:hanging="360"/>
+      </w:pPr>
+      <w:rPr>
+        <w:u w:val="none"/>
+      </w:rPr>
+    </w:lvl>
+  </w:abstractNum>
+  <w:abstractNum w:abstractNumId="10">
     <w:nsid w:val="451E6143"/>
     <w:multiLevelType w:val="multilevel"/>
     <w:tmpl w:val="492C7172"/>
@@ -7552,7 +8337,7 @@
       </w:rPr>
     </w:lvl>
   </w:abstractNum>
-  <w:abstractNum w:abstractNumId="6">
+  <w:abstractNum w:abstractNumId="11">
     <w:nsid w:val="47723148"/>
     <w:multiLevelType w:val="multilevel"/>
     <w:tmpl w:val="C866834C"/>
@@ -7665,7 +8450,7 @@
       </w:rPr>
     </w:lvl>
   </w:abstractNum>
-  <w:abstractNum w:abstractNumId="7">
+  <w:abstractNum w:abstractNumId="12">
     <w:nsid w:val="486166B1"/>
     <w:multiLevelType w:val="multilevel"/>
     <w:tmpl w:val="E7E62A5A"/>
@@ -7751,7 +8536,7 @@
       </w:pPr>
     </w:lvl>
   </w:abstractNum>
-  <w:abstractNum w:abstractNumId="8">
+  <w:abstractNum w:abstractNumId="13">
     <w:nsid w:val="4C690DFD"/>
     <w:multiLevelType w:val="multilevel"/>
     <w:tmpl w:val="84BCBB18"/>
@@ -7864,7 +8649,7 @@
       </w:rPr>
     </w:lvl>
   </w:abstractNum>
-  <w:abstractNum w:abstractNumId="9">
+  <w:abstractNum w:abstractNumId="14">
     <w:nsid w:val="501D340B"/>
     <w:multiLevelType w:val="multilevel"/>
     <w:tmpl w:val="A5BEDFBC"/>
@@ -7977,7 +8762,120 @@
       </w:rPr>
     </w:lvl>
   </w:abstractNum>
-  <w:abstractNum w:abstractNumId="10">
+  <w:abstractNum w:abstractNumId="15">
+    <w:nsid w:val="513C356D"/>
+    <w:multiLevelType w:val="hybridMultilevel"/>
+    <w:tmpl w:val="A41C4B6E"/>
+    <w:lvl w:ilvl="0" w:tplc="04090001">
+      <w:start w:val="1"/>
+      <w:numFmt w:val="bullet"/>
+      <w:lvlText w:val=""/>
+      <w:lvlJc w:val="left"/>
+      <w:pPr>
+        <w:ind w:left="720" w:hanging="360"/>
+      </w:pPr>
+      <w:rPr>
+        <w:rFonts w:ascii="Symbol" w:hAnsi="Symbol" w:hint="default"/>
+      </w:rPr>
+    </w:lvl>
+    <w:lvl w:ilvl="1" w:tplc="04090003" w:tentative="1">
+      <w:start w:val="1"/>
+      <w:numFmt w:val="bullet"/>
+      <w:lvlText w:val="o"/>
+      <w:lvlJc w:val="left"/>
+      <w:pPr>
+        <w:ind w:left="1440" w:hanging="360"/>
+      </w:pPr>
+      <w:rPr>
+        <w:rFonts w:ascii="Courier New" w:hAnsi="Courier New" w:cs="Courier New" w:hint="default"/>
+      </w:rPr>
+    </w:lvl>
+    <w:lvl w:ilvl="2" w:tplc="04090005" w:tentative="1">
+      <w:start w:val="1"/>
+      <w:numFmt w:val="bullet"/>
+      <w:lvlText w:val=""/>
+      <w:lvlJc w:val="left"/>
+      <w:pPr>
+        <w:ind w:left="2160" w:hanging="360"/>
+      </w:pPr>
+      <w:rPr>
+        <w:rFonts w:ascii="Wingdings" w:hAnsi="Wingdings" w:hint="default"/>
+      </w:rPr>
+    </w:lvl>
+    <w:lvl w:ilvl="3" w:tplc="04090001" w:tentative="1">
+      <w:start w:val="1"/>
+      <w:numFmt w:val="bullet"/>
+      <w:lvlText w:val=""/>
+      <w:lvlJc w:val="left"/>
+      <w:pPr>
+        <w:ind w:left="2880" w:hanging="360"/>
+      </w:pPr>
+      <w:rPr>
+        <w:rFonts w:ascii="Symbol" w:hAnsi="Symbol" w:hint="default"/>
+      </w:rPr>
+    </w:lvl>
+    <w:lvl w:ilvl="4" w:tplc="04090003" w:tentative="1">
+      <w:start w:val="1"/>
+      <w:numFmt w:val="bullet"/>
+      <w:lvlText w:val="o"/>
+      <w:lvlJc w:val="left"/>
+      <w:pPr>
+        <w:ind w:left="3600" w:hanging="360"/>
+      </w:pPr>
+      <w:rPr>
+        <w:rFonts w:ascii="Courier New" w:hAnsi="Courier New" w:cs="Courier New" w:hint="default"/>
+      </w:rPr>
+    </w:lvl>
+    <w:lvl w:ilvl="5" w:tplc="04090005" w:tentative="1">
+      <w:start w:val="1"/>
+      <w:numFmt w:val="bullet"/>
+      <w:lvlText w:val=""/>
+      <w:lvlJc w:val="left"/>
+      <w:pPr>
+        <w:ind w:left="4320" w:hanging="360"/>
+      </w:pPr>
+      <w:rPr>
+        <w:rFonts w:ascii="Wingdings" w:hAnsi="Wingdings" w:hint="default"/>
+      </w:rPr>
+    </w:lvl>
+    <w:lvl w:ilvl="6" w:tplc="04090001" w:tentative="1">
+      <w:start w:val="1"/>
+      <w:numFmt w:val="bullet"/>
+      <w:lvlText w:val=""/>
+      <w:lvlJc w:val="left"/>
+      <w:pPr>
+        <w:ind w:left="5040" w:hanging="360"/>
+      </w:pPr>
+      <w:rPr>
+        <w:rFonts w:ascii="Symbol" w:hAnsi="Symbol" w:hint="default"/>
+      </w:rPr>
+    </w:lvl>
+    <w:lvl w:ilvl="7" w:tplc="04090003" w:tentative="1">
+      <w:start w:val="1"/>
+      <w:numFmt w:val="bullet"/>
+      <w:lvlText w:val="o"/>
+      <w:lvlJc w:val="left"/>
+      <w:pPr>
+        <w:ind w:left="5760" w:hanging="360"/>
+      </w:pPr>
+      <w:rPr>
+        <w:rFonts w:ascii="Courier New" w:hAnsi="Courier New" w:cs="Courier New" w:hint="default"/>
+      </w:rPr>
+    </w:lvl>
+    <w:lvl w:ilvl="8" w:tplc="04090005" w:tentative="1">
+      <w:start w:val="1"/>
+      <w:numFmt w:val="bullet"/>
+      <w:lvlText w:val=""/>
+      <w:lvlJc w:val="left"/>
+      <w:pPr>
+        <w:ind w:left="6480" w:hanging="360"/>
+      </w:pPr>
+      <w:rPr>
+        <w:rFonts w:ascii="Wingdings" w:hAnsi="Wingdings" w:hint="default"/>
+      </w:rPr>
+    </w:lvl>
+  </w:abstractNum>
+  <w:abstractNum w:abstractNumId="16">
     <w:nsid w:val="689F6244"/>
     <w:multiLevelType w:val="multilevel"/>
     <w:tmpl w:val="49A21940"/>
@@ -8090,7 +8988,120 @@
       </w:rPr>
     </w:lvl>
   </w:abstractNum>
-  <w:abstractNum w:abstractNumId="11">
+  <w:abstractNum w:abstractNumId="17">
+    <w:nsid w:val="71312CD8"/>
+    <w:multiLevelType w:val="hybridMultilevel"/>
+    <w:tmpl w:val="FF5E57F0"/>
+    <w:lvl w:ilvl="0" w:tplc="04090001">
+      <w:start w:val="1"/>
+      <w:numFmt w:val="bullet"/>
+      <w:lvlText w:val=""/>
+      <w:lvlJc w:val="left"/>
+      <w:pPr>
+        <w:ind w:left="1440" w:hanging="360"/>
+      </w:pPr>
+      <w:rPr>
+        <w:rFonts w:ascii="Symbol" w:hAnsi="Symbol" w:hint="default"/>
+      </w:rPr>
+    </w:lvl>
+    <w:lvl w:ilvl="1" w:tplc="04090003" w:tentative="1">
+      <w:start w:val="1"/>
+      <w:numFmt w:val="bullet"/>
+      <w:lvlText w:val="o"/>
+      <w:lvlJc w:val="left"/>
+      <w:pPr>
+        <w:ind w:left="2160" w:hanging="360"/>
+      </w:pPr>
+      <w:rPr>
+        <w:rFonts w:ascii="Courier New" w:hAnsi="Courier New" w:cs="Courier New" w:hint="default"/>
+      </w:rPr>
+    </w:lvl>
+    <w:lvl w:ilvl="2" w:tplc="04090005" w:tentative="1">
+      <w:start w:val="1"/>
+      <w:numFmt w:val="bullet"/>
+      <w:lvlText w:val=""/>
+      <w:lvlJc w:val="left"/>
+      <w:pPr>
+        <w:ind w:left="2880" w:hanging="360"/>
+      </w:pPr>
+      <w:rPr>
+        <w:rFonts w:ascii="Wingdings" w:hAnsi="Wingdings" w:hint="default"/>
+      </w:rPr>
+    </w:lvl>
+    <w:lvl w:ilvl="3" w:tplc="04090001" w:tentative="1">
+      <w:start w:val="1"/>
+      <w:numFmt w:val="bullet"/>
+      <w:lvlText w:val=""/>
+      <w:lvlJc w:val="left"/>
+      <w:pPr>
+        <w:ind w:left="3600" w:hanging="360"/>
+      </w:pPr>
+      <w:rPr>
+        <w:rFonts w:ascii="Symbol" w:hAnsi="Symbol" w:hint="default"/>
+      </w:rPr>
+    </w:lvl>
+    <w:lvl w:ilvl="4" w:tplc="04090003" w:tentative="1">
+      <w:start w:val="1"/>
+      <w:numFmt w:val="bullet"/>
+      <w:lvlText w:val="o"/>
+      <w:lvlJc w:val="left"/>
+      <w:pPr>
+        <w:ind w:left="4320" w:hanging="360"/>
+      </w:pPr>
+      <w:rPr>
+        <w:rFonts w:ascii="Courier New" w:hAnsi="Courier New" w:cs="Courier New" w:hint="default"/>
+      </w:rPr>
+    </w:lvl>
+    <w:lvl w:ilvl="5" w:tplc="04090005" w:tentative="1">
+      <w:start w:val="1"/>
+      <w:numFmt w:val="bullet"/>
+      <w:lvlText w:val=""/>
+      <w:lvlJc w:val="left"/>
+      <w:pPr>
+        <w:ind w:left="5040" w:hanging="360"/>
+      </w:pPr>
+      <w:rPr>
+        <w:rFonts w:ascii="Wingdings" w:hAnsi="Wingdings" w:hint="default"/>
+      </w:rPr>
+    </w:lvl>
+    <w:lvl w:ilvl="6" w:tplc="04090001" w:tentative="1">
+      <w:start w:val="1"/>
+      <w:numFmt w:val="bullet"/>
+      <w:lvlText w:val=""/>
+      <w:lvlJc w:val="left"/>
+      <w:pPr>
+        <w:ind w:left="5760" w:hanging="360"/>
+      </w:pPr>
+      <w:rPr>
+        <w:rFonts w:ascii="Symbol" w:hAnsi="Symbol" w:hint="default"/>
+      </w:rPr>
+    </w:lvl>
+    <w:lvl w:ilvl="7" w:tplc="04090003" w:tentative="1">
+      <w:start w:val="1"/>
+      <w:numFmt w:val="bullet"/>
+      <w:lvlText w:val="o"/>
+      <w:lvlJc w:val="left"/>
+      <w:pPr>
+        <w:ind w:left="6480" w:hanging="360"/>
+      </w:pPr>
+      <w:rPr>
+        <w:rFonts w:ascii="Courier New" w:hAnsi="Courier New" w:cs="Courier New" w:hint="default"/>
+      </w:rPr>
+    </w:lvl>
+    <w:lvl w:ilvl="8" w:tplc="04090005" w:tentative="1">
+      <w:start w:val="1"/>
+      <w:numFmt w:val="bullet"/>
+      <w:lvlText w:val=""/>
+      <w:lvlJc w:val="left"/>
+      <w:pPr>
+        <w:ind w:left="7200" w:hanging="360"/>
+      </w:pPr>
+      <w:rPr>
+        <w:rFonts w:ascii="Wingdings" w:hAnsi="Wingdings" w:hint="default"/>
+      </w:rPr>
+    </w:lvl>
+  </w:abstractNum>
+  <w:abstractNum w:abstractNumId="18">
     <w:nsid w:val="73444248"/>
     <w:multiLevelType w:val="hybridMultilevel"/>
     <w:tmpl w:val="221AA086"/>
@@ -8204,40 +9215,61 @@
     </w:lvl>
   </w:abstractNum>
   <w:num w:numId="1">
+    <w:abstractNumId w:val="10"/>
+  </w:num>
+  <w:num w:numId="2">
+    <w:abstractNumId w:val="13"/>
+  </w:num>
+  <w:num w:numId="3">
     <w:abstractNumId w:val="5"/>
   </w:num>
-  <w:num w:numId="2">
+  <w:num w:numId="4">
+    <w:abstractNumId w:val="14"/>
+  </w:num>
+  <w:num w:numId="5">
+    <w:abstractNumId w:val="16"/>
+  </w:num>
+  <w:num w:numId="6">
+    <w:abstractNumId w:val="2"/>
+  </w:num>
+  <w:num w:numId="7">
+    <w:abstractNumId w:val="11"/>
+  </w:num>
+  <w:num w:numId="8">
+    <w:abstractNumId w:val="12"/>
+  </w:num>
+  <w:num w:numId="9">
+    <w:abstractNumId w:val="4"/>
+  </w:num>
+  <w:num w:numId="10">
+    <w:abstractNumId w:val="18"/>
+  </w:num>
+  <w:num w:numId="11">
+    <w:abstractNumId w:val="6"/>
+  </w:num>
+  <w:num w:numId="12">
+    <w:abstractNumId w:val="1"/>
+  </w:num>
+  <w:num w:numId="13">
+    <w:abstractNumId w:val="9"/>
+  </w:num>
+  <w:num w:numId="14">
+    <w:abstractNumId w:val="0"/>
+  </w:num>
+  <w:num w:numId="15">
+    <w:abstractNumId w:val="15"/>
+  </w:num>
+  <w:num w:numId="16">
+    <w:abstractNumId w:val="7"/>
+  </w:num>
+  <w:num w:numId="17">
     <w:abstractNumId w:val="8"/>
   </w:num>
-  <w:num w:numId="3">
+  <w:num w:numId="18">
+    <w:abstractNumId w:val="17"/>
+  </w:num>
+  <w:num w:numId="19">
     <w:abstractNumId w:val="3"/>
-  </w:num>
-  <w:num w:numId="4">
-    <w:abstractNumId w:val="9"/>
-  </w:num>
-  <w:num w:numId="5">
-    <w:abstractNumId w:val="10"/>
-  </w:num>
-  <w:num w:numId="6">
-    <w:abstractNumId w:val="1"/>
-  </w:num>
-  <w:num w:numId="7">
-    <w:abstractNumId w:val="6"/>
-  </w:num>
-  <w:num w:numId="8">
-    <w:abstractNumId w:val="7"/>
-  </w:num>
-  <w:num w:numId="9">
-    <w:abstractNumId w:val="2"/>
-  </w:num>
-  <w:num w:numId="10">
-    <w:abstractNumId w:val="11"/>
-  </w:num>
-  <w:num w:numId="11">
-    <w:abstractNumId w:val="4"/>
-  </w:num>
-  <w:num w:numId="12">
-    <w:abstractNumId w:val="0"/>
   </w:num>
 </w:numbering>
 </file>
@@ -8307,7 +9339,7 @@
     <w:lsdException w:name="Medium Shading 2 Accent 1" w:semiHidden="0" w:uiPriority="64" w:unhideWhenUsed="0"/>
     <w:lsdException w:name="Medium List 1 Accent 1" w:semiHidden="0" w:uiPriority="65" w:unhideWhenUsed="0"/>
     <w:lsdException w:name="Revision" w:unhideWhenUsed="0"/>
-    <w:lsdException w:name="List Paragraph" w:semiHidden="0" w:uiPriority="34" w:unhideWhenUsed="0" w:qFormat="1"/>
+    <w:lsdException w:name="List Paragraph" w:semiHidden="0" w:uiPriority="1" w:unhideWhenUsed="0" w:qFormat="1"/>
     <w:lsdException w:name="Quote" w:semiHidden="0" w:uiPriority="29" w:unhideWhenUsed="0" w:qFormat="1"/>
     <w:lsdException w:name="Intense Quote" w:semiHidden="0" w:uiPriority="30" w:unhideWhenUsed="0" w:qFormat="1"/>
     <w:lsdException w:name="Medium List 2 Accent 1" w:semiHidden="0" w:uiPriority="66" w:unhideWhenUsed="0"/>
@@ -8778,7 +9810,7 @@
     <w:lsdException w:name="Medium Shading 2 Accent 1" w:semiHidden="0" w:uiPriority="64" w:unhideWhenUsed="0"/>
     <w:lsdException w:name="Medium List 1 Accent 1" w:semiHidden="0" w:uiPriority="65" w:unhideWhenUsed="0"/>
     <w:lsdException w:name="Revision" w:unhideWhenUsed="0"/>
-    <w:lsdException w:name="List Paragraph" w:semiHidden="0" w:uiPriority="34" w:unhideWhenUsed="0" w:qFormat="1"/>
+    <w:lsdException w:name="List Paragraph" w:semiHidden="0" w:uiPriority="1" w:unhideWhenUsed="0" w:qFormat="1"/>
     <w:lsdException w:name="Quote" w:semiHidden="0" w:uiPriority="29" w:unhideWhenUsed="0" w:qFormat="1"/>
     <w:lsdException w:name="Intense Quote" w:semiHidden="0" w:uiPriority="30" w:unhideWhenUsed="0" w:qFormat="1"/>
     <w:lsdException w:name="Medium List 2 Accent 1" w:semiHidden="0" w:uiPriority="66" w:unhideWhenUsed="0"/>

</xml_diff>

<commit_message>
Update Project proposal - Nhóm 8 - 45K22.1 - version 1.0.docx
</commit_message>
<xml_diff>
--- a/Project proposal - Nhóm 8 - 45K22.1 - version 1.0.docx
+++ b/Project proposal - Nhóm 8 - 45K22.1 - version 1.0.docx
@@ -1818,8 +1818,6 @@
               </w:rPr>
               <w:t>Role</w:t>
             </w:r>
-            <w:bookmarkStart w:id="0" w:name="_GoBack"/>
-            <w:bookmarkEnd w:id="0"/>
           </w:p>
         </w:tc>
         <w:tc>
@@ -3090,7 +3088,27 @@
           <w:sz w:val="24"/>
           <w:szCs w:val="24"/>
         </w:rPr>
-        <w:t>Giải pháp mà nhóm mang đến là tạo ra một website tên CHƯA BIẾT mang đến cho khách hàng nhiều lựa chọn về những người có thể giúp đỡ mình trong việc dọn dẹp nhà cửa ( nấu ăn, giặt dũ, lau dọn,...) phù hợp với nhu cầu của từng gia đình ( dựa trên địa vị, tài chính, phong tục,..)</w:t>
+        <w:t xml:space="preserve">Giải pháp mà nhóm mang đến là tạo ra một website </w:t>
+      </w:r>
+      <w:bookmarkStart w:id="0" w:name="_GoBack"/>
+      <w:r>
+        <w:rPr>
+          <w:rFonts w:ascii="Times New Roman" w:eastAsia="Times New Roman" w:hAnsi="Times New Roman" w:cs="Times New Roman"/>
+          <w:b/>
+          <w:i/>
+          <w:sz w:val="24"/>
+          <w:szCs w:val="24"/>
+        </w:rPr>
+        <w:t>giupviecdanang</w:t>
+      </w:r>
+      <w:bookmarkEnd w:id="0"/>
+      <w:r>
+        <w:rPr>
+          <w:rFonts w:ascii="Times New Roman" w:eastAsia="Times New Roman" w:hAnsi="Times New Roman" w:cs="Times New Roman"/>
+          <w:sz w:val="24"/>
+          <w:szCs w:val="24"/>
+        </w:rPr>
+        <w:t xml:space="preserve"> mang đến cho khách hàng nhiều lựa chọn về những người có thể giúp đỡ mình trong việc dọn dẹp nhà cửa ( nấu ăn, giặt dũ, lau dọn,...) phù hợp với nhu cầu của từng gia đình ( dựa trên địa vị, tài chính, phong tục,..)</w:t>
       </w:r>
     </w:p>
     <w:p>
@@ -7115,7 +7133,7 @@
         <v:path o:extrusionok="f" gradientshapeok="t" o:connecttype="rect"/>
         <o:lock v:ext="edit" aspectratio="t"/>
       </v:shapetype>
-      <v:shape id="_x0000_i1032" type="#_x0000_t75" style="width:11.55pt;height:11.55pt" o:bullet="t">
+      <v:shape id="_x0000_i1033" type="#_x0000_t75" style="width:11.55pt;height:11.55pt" o:bullet="t">
         <v:imagedata r:id="rId1" o:title="mso2433"/>
       </v:shape>
     </w:pict>

</xml_diff>